<commit_message>
files added for external viva
</commit_message>
<xml_diff>
--- a/file/coa.docx
+++ b/file/coa.docx
@@ -25,14 +25,8 @@
           <w:sz w:val="48"/>
           <w:szCs w:val="48"/>
         </w:rPr>
-        <w:t>Applied Mathematics Lab</w:t>
-      </w:r>
-    </w:p>
-    <w:p>
-      <w:pPr>
-        <w:spacing w:line="360" w:lineRule="auto"/>
-        <w:jc w:val="center"/>
-      </w:pPr>
+        <w:t>Java Programming</w:t>
+      </w:r>
       <w:r>
         <w:rPr>
           <w:b/>
@@ -40,7 +34,7 @@
           <w:sz w:val="48"/>
           <w:szCs w:val="48"/>
         </w:rPr>
-        <w:t>ETMA 252</w:t>
+        <w:t xml:space="preserve"> Lab</w:t>
       </w:r>
     </w:p>
     <w:p>
@@ -48,10 +42,52 @@
         <w:spacing w:line="360" w:lineRule="auto"/>
         <w:jc w:val="center"/>
       </w:pPr>
+      <w:r>
+        <w:rPr>
+          <w:b/>
+          <w:i/>
+          <w:sz w:val="48"/>
+          <w:szCs w:val="48"/>
+        </w:rPr>
+        <w:t>ET</w:t>
+      </w:r>
+      <w:r>
+        <w:rPr>
+          <w:b/>
+          <w:i/>
+          <w:sz w:val="48"/>
+          <w:szCs w:val="48"/>
+        </w:rPr>
+        <w:t>IT</w:t>
+      </w:r>
+      <w:r>
+        <w:rPr>
+          <w:b/>
+          <w:i/>
+          <w:sz w:val="48"/>
+          <w:szCs w:val="48"/>
+        </w:rPr>
+        <w:t xml:space="preserve"> </w:t>
+      </w:r>
+      <w:r>
+        <w:rPr>
+          <w:b/>
+          <w:i/>
+          <w:sz w:val="48"/>
+          <w:szCs w:val="48"/>
+        </w:rPr>
+        <w:t>353</w:t>
+      </w:r>
     </w:p>
     <w:p>
       <w:pPr>
         <w:spacing w:line="360" w:lineRule="auto"/>
+        <w:jc w:val="center"/>
+      </w:pPr>
+    </w:p>
+    <w:p>
+      <w:pPr>
+        <w:spacing w:line="360" w:lineRule="auto"/>
       </w:pPr>
       <w:r>
         <w:tab/>
@@ -64,7 +100,7 @@
           <w:b/>
           <w:bCs/>
         </w:rPr>
-        <w:t xml:space="preserve">Mrs. Anita </w:t>
+        <w:t>Dr. Sandeep Tayal</w:t>
       </w:r>
       <w:r>
         <w:tab/>
@@ -76,18 +112,14 @@
         <w:tab/>
       </w:r>
       <w:r>
-        <w:t xml:space="preserve"> </w:t>
-      </w:r>
-      <w:r>
-        <w:tab/>
-      </w:r>
-      <w:r>
-        <w:t xml:space="preserve">            </w:t>
+        <w:t xml:space="preserve">          </w:t>
+      </w:r>
+      <w:r>
+        <w:t xml:space="preserve">  </w:t>
       </w:r>
       <w:r>
         <w:t xml:space="preserve">Name: </w:t>
       </w:r>
-      <w:proofErr w:type="spellStart"/>
       <w:r>
         <w:rPr>
           <w:b/>
@@ -100,18 +132,47 @@
           <w:b/>
           <w:bCs/>
         </w:rPr>
-        <w:t>yeda</w:t>
-      </w:r>
-      <w:proofErr w:type="spellEnd"/>
+        <w:t>yeda Reeha Quasar</w:t>
+      </w:r>
+      <w:r>
+        <w:t xml:space="preserve">        </w:t>
+      </w:r>
+    </w:p>
+    <w:p>
+      <w:pPr>
+        <w:spacing w:line="360" w:lineRule="auto"/>
+      </w:pPr>
+      <w:r>
+        <w:tab/>
+      </w:r>
+      <w:r>
+        <w:tab/>
+      </w:r>
+      <w:r>
+        <w:tab/>
+      </w:r>
+      <w:r>
+        <w:tab/>
+      </w:r>
+      <w:r>
+        <w:tab/>
+      </w:r>
+      <w:r>
+        <w:tab/>
+      </w:r>
+      <w:r>
+        <w:tab/>
+      </w:r>
+      <w:r>
+        <w:tab/>
+        <w:t>Roll No.:</w:t>
+      </w:r>
       <w:r>
         <w:rPr>
           <w:b/>
           <w:bCs/>
         </w:rPr>
-        <w:t xml:space="preserve"> Reeha Quasar</w:t>
-      </w:r>
-      <w:r>
-        <w:t xml:space="preserve">        </w:t>
+        <w:t xml:space="preserve"> 14114802719</w:t>
       </w:r>
     </w:p>
     <w:p>
@@ -141,54 +202,17 @@
       </w:r>
       <w:r>
         <w:tab/>
-        <w:t>Roll No.:</w:t>
+        <w:t>Semester:</w:t>
+      </w:r>
+      <w:r>
+        <w:t xml:space="preserve"> </w:t>
       </w:r>
       <w:r>
         <w:rPr>
           <w:b/>
           <w:bCs/>
         </w:rPr>
-        <w:t xml:space="preserve"> 14114802719</w:t>
-      </w:r>
-    </w:p>
-    <w:p>
-      <w:pPr>
-        <w:spacing w:line="360" w:lineRule="auto"/>
-      </w:pPr>
-      <w:r>
-        <w:tab/>
-      </w:r>
-      <w:r>
-        <w:tab/>
-      </w:r>
-      <w:r>
-        <w:tab/>
-      </w:r>
-      <w:r>
-        <w:tab/>
-      </w:r>
-      <w:r>
-        <w:tab/>
-      </w:r>
-      <w:r>
-        <w:tab/>
-      </w:r>
-      <w:r>
-        <w:tab/>
-      </w:r>
-      <w:r>
-        <w:tab/>
-        <w:t>Semester:</w:t>
-      </w:r>
-      <w:r>
-        <w:t xml:space="preserve"> </w:t>
-      </w:r>
-      <w:r>
-        <w:rPr>
-          <w:b/>
-          <w:bCs/>
-        </w:rPr>
-        <w:t>4</w:t>
+        <w:t>5</w:t>
       </w:r>
     </w:p>
     <w:p>
@@ -723,23 +747,7 @@
           <w:rFonts w:eastAsia="Times New Roman"/>
           <w:color w:val="000000" w:themeColor="text1"/>
         </w:rPr>
-        <w:t xml:space="preserve"> that helps students to enhance their </w:t>
-      </w:r>
-      <w:proofErr w:type="gramStart"/>
-      <w:r>
-        <w:rPr>
-          <w:rFonts w:eastAsia="Times New Roman"/>
-          <w:color w:val="000000" w:themeColor="text1"/>
-        </w:rPr>
-        <w:t>problem solving</w:t>
-      </w:r>
-      <w:proofErr w:type="gramEnd"/>
-      <w:r>
-        <w:rPr>
-          <w:rFonts w:eastAsia="Times New Roman"/>
-          <w:color w:val="000000" w:themeColor="text1"/>
-        </w:rPr>
-        <w:t xml:space="preserve"> skills and to prepare students to be lifelong learners by offering a solid theoretical foundation with applied computing experiences and educating them about their </w:t>
+        <w:t> that helps students to enhance their problem solving skills and to prepare students to be lifelong learners by offering a solid theoretical foundation with applied computing experiences and educating them about their </w:t>
       </w:r>
       <w:r>
         <w:rPr>
@@ -1116,7 +1124,6 @@
         </w:rPr>
         <w:t xml:space="preserve"> </w:t>
       </w:r>
-      <w:proofErr w:type="spellStart"/>
       <w:r>
         <w:rPr>
           <w:spacing w:val="-1"/>
@@ -1124,7 +1131,6 @@
         </w:rPr>
         <w:t>bibe</w:t>
       </w:r>
-      <w:proofErr w:type="spellEnd"/>
       <w:r>
         <w:rPr>
           <w:spacing w:val="-11"/>
@@ -1569,11 +1575,9 @@
         </w:rPr>
         <w:t xml:space="preserve"> </w:t>
       </w:r>
-      <w:proofErr w:type="spellStart"/>
       <w:r>
         <w:t>derstanding</w:t>
       </w:r>
-      <w:proofErr w:type="spellEnd"/>
       <w:r>
         <w:rPr>
           <w:spacing w:val="27"/>
@@ -2384,21 +2388,7 @@
         <w:rPr>
           <w:w w:val="105"/>
         </w:rPr>
-        <w:t xml:space="preserve">The Institute provides seamless opportunities for innovative learning in all </w:t>
-      </w:r>
-      <w:proofErr w:type="spellStart"/>
-      <w:r>
-        <w:rPr>
-          <w:w w:val="105"/>
-        </w:rPr>
-        <w:t>En</w:t>
-      </w:r>
-      <w:proofErr w:type="spellEnd"/>
-      <w:r>
-        <w:rPr>
-          <w:w w:val="105"/>
-        </w:rPr>
-        <w:t>-</w:t>
+        <w:t>The Institute provides seamless opportunities for innovative learning in all En-</w:t>
       </w:r>
       <w:r>
         <w:rPr>
@@ -2407,19 +2397,11 @@
         </w:rPr>
         <w:t xml:space="preserve"> </w:t>
       </w:r>
-      <w:proofErr w:type="spellStart"/>
       <w:r>
         <w:rPr>
           <w:w w:val="105"/>
         </w:rPr>
-        <w:t>gineering</w:t>
-      </w:r>
-      <w:proofErr w:type="spellEnd"/>
-      <w:r>
-        <w:rPr>
-          <w:w w:val="105"/>
-        </w:rPr>
-        <w:t xml:space="preserve"> and Management disciplines through digitization of learning processes</w:t>
+        <w:t>gineering and Management disciplines through digitization of learning processes</w:t>
       </w:r>
       <w:r>
         <w:rPr>
@@ -12772,7 +12754,7 @@
   <w:num w:numId="11">
     <w:abstractNumId w:val="5"/>
     <w:lvlOverride w:ilvl="0">
-      <w:lvl w:ilvl="0" w:tplc="CA3AA046">
+      <w:lvl w:ilvl="0" w:tplc="E18E81FE">
         <w:start w:val="1"/>
         <w:numFmt w:val="decimal"/>
         <w:lvlText w:val="%1."/>
@@ -12819,7 +12801,7 @@
       </w:lvl>
     </w:lvlOverride>
     <w:lvlOverride w:ilvl="1">
-      <w:lvl w:ilvl="1" w:tplc="161A22A4">
+      <w:lvl w:ilvl="1" w:tplc="5B62338C">
         <w:start w:val="1"/>
         <w:numFmt w:val="lowerLetter"/>
         <w:lvlText w:val="%2."/>
@@ -12867,7 +12849,7 @@
       </w:lvl>
     </w:lvlOverride>
     <w:lvlOverride w:ilvl="2">
-      <w:lvl w:ilvl="2" w:tplc="465EEC08">
+      <w:lvl w:ilvl="2" w:tplc="07A6A464">
         <w:start w:val="1"/>
         <w:numFmt w:val="lowerRoman"/>
         <w:lvlText w:val="%3."/>
@@ -12915,7 +12897,7 @@
       </w:lvl>
     </w:lvlOverride>
     <w:lvlOverride w:ilvl="3">
-      <w:lvl w:ilvl="3" w:tplc="77603AFC">
+      <w:lvl w:ilvl="3" w:tplc="F7CA86D2">
         <w:start w:val="1"/>
         <w:numFmt w:val="decimal"/>
         <w:lvlText w:val="%4."/>
@@ -12962,7 +12944,7 @@
       </w:lvl>
     </w:lvlOverride>
     <w:lvlOverride w:ilvl="4">
-      <w:lvl w:ilvl="4" w:tplc="4EF22474">
+      <w:lvl w:ilvl="4" w:tplc="A696578A">
         <w:start w:val="1"/>
         <w:numFmt w:val="lowerLetter"/>
         <w:lvlText w:val="%5."/>
@@ -13010,7 +12992,7 @@
       </w:lvl>
     </w:lvlOverride>
     <w:lvlOverride w:ilvl="5">
-      <w:lvl w:ilvl="5" w:tplc="EE920512">
+      <w:lvl w:ilvl="5" w:tplc="E59AC618">
         <w:start w:val="1"/>
         <w:numFmt w:val="lowerRoman"/>
         <w:lvlText w:val="%6."/>
@@ -13058,7 +13040,7 @@
       </w:lvl>
     </w:lvlOverride>
     <w:lvlOverride w:ilvl="6">
-      <w:lvl w:ilvl="6" w:tplc="FA0E7A2C">
+      <w:lvl w:ilvl="6" w:tplc="2CAAFD3C">
         <w:start w:val="1"/>
         <w:numFmt w:val="decimal"/>
         <w:lvlText w:val="%7."/>
@@ -13106,7 +13088,7 @@
       </w:lvl>
     </w:lvlOverride>
     <w:lvlOverride w:ilvl="7">
-      <w:lvl w:ilvl="7" w:tplc="6F14BF2A">
+      <w:lvl w:ilvl="7" w:tplc="8ADA4074">
         <w:start w:val="1"/>
         <w:numFmt w:val="lowerLetter"/>
         <w:lvlText w:val="%8."/>
@@ -13154,7 +13136,7 @@
       </w:lvl>
     </w:lvlOverride>
     <w:lvlOverride w:ilvl="8">
-      <w:lvl w:ilvl="8" w:tplc="4B4408E6">
+      <w:lvl w:ilvl="8" w:tplc="F1804DE8">
         <w:start w:val="1"/>
         <w:numFmt w:val="lowerRoman"/>
         <w:lvlText w:val="%9."/>
@@ -13210,7 +13192,7 @@
   <w:num w:numId="14">
     <w:abstractNumId w:val="13"/>
     <w:lvlOverride w:ilvl="0">
-      <w:lvl w:ilvl="0" w:tplc="7CAC3934">
+      <w:lvl w:ilvl="0" w:tplc="B5F2AD68">
         <w:start w:val="1"/>
         <w:numFmt w:val="upperRoman"/>
         <w:lvlText w:val="%1."/>
@@ -13239,7 +13221,7 @@
       </w:lvl>
     </w:lvlOverride>
     <w:lvlOverride w:ilvl="1">
-      <w:lvl w:ilvl="1" w:tplc="E70078AC">
+      <w:lvl w:ilvl="1" w:tplc="E49243E0">
         <w:start w:val="1"/>
         <w:numFmt w:val="lowerLetter"/>
         <w:lvlText w:val="%2."/>
@@ -13268,7 +13250,7 @@
       </w:lvl>
     </w:lvlOverride>
     <w:lvlOverride w:ilvl="2">
-      <w:lvl w:ilvl="2" w:tplc="C28E4FB8">
+      <w:lvl w:ilvl="2" w:tplc="65A859B8">
         <w:start w:val="1"/>
         <w:numFmt w:val="lowerRoman"/>
         <w:lvlText w:val="%3."/>
@@ -13297,7 +13279,7 @@
       </w:lvl>
     </w:lvlOverride>
     <w:lvlOverride w:ilvl="3">
-      <w:lvl w:ilvl="3" w:tplc="ABF8EA00">
+      <w:lvl w:ilvl="3" w:tplc="57CC9C72">
         <w:start w:val="1"/>
         <w:numFmt w:val="decimal"/>
         <w:lvlText w:val="%4."/>
@@ -13326,7 +13308,7 @@
       </w:lvl>
     </w:lvlOverride>
     <w:lvlOverride w:ilvl="4">
-      <w:lvl w:ilvl="4" w:tplc="861EA81A">
+      <w:lvl w:ilvl="4" w:tplc="5D8A110C">
         <w:start w:val="1"/>
         <w:numFmt w:val="lowerLetter"/>
         <w:lvlText w:val="%5."/>
@@ -13355,7 +13337,7 @@
       </w:lvl>
     </w:lvlOverride>
     <w:lvlOverride w:ilvl="5">
-      <w:lvl w:ilvl="5" w:tplc="981AB836">
+      <w:lvl w:ilvl="5" w:tplc="49E68544">
         <w:start w:val="1"/>
         <w:numFmt w:val="lowerRoman"/>
         <w:lvlText w:val="%6."/>
@@ -13384,7 +13366,7 @@
       </w:lvl>
     </w:lvlOverride>
     <w:lvlOverride w:ilvl="6">
-      <w:lvl w:ilvl="6" w:tplc="A066E474">
+      <w:lvl w:ilvl="6" w:tplc="29D4065A">
         <w:start w:val="1"/>
         <w:numFmt w:val="decimal"/>
         <w:lvlText w:val="%7."/>
@@ -13413,7 +13395,7 @@
       </w:lvl>
     </w:lvlOverride>
     <w:lvlOverride w:ilvl="7">
-      <w:lvl w:ilvl="7" w:tplc="FC0A9240">
+      <w:lvl w:ilvl="7" w:tplc="E88CDC1A">
         <w:start w:val="1"/>
         <w:numFmt w:val="lowerLetter"/>
         <w:lvlText w:val="%8."/>
@@ -13442,7 +13424,7 @@
       </w:lvl>
     </w:lvlOverride>
     <w:lvlOverride w:ilvl="8">
-      <w:lvl w:ilvl="8" w:tplc="2496FF80">
+      <w:lvl w:ilvl="8" w:tplc="633C9522">
         <w:start w:val="1"/>
         <w:numFmt w:val="lowerRoman"/>
         <w:lvlText w:val="%9."/>
@@ -13474,7 +13456,7 @@
   <w:num w:numId="15">
     <w:abstractNumId w:val="13"/>
     <w:lvlOverride w:ilvl="0">
-      <w:lvl w:ilvl="0" w:tplc="7CAC3934">
+      <w:lvl w:ilvl="0" w:tplc="B5F2AD68">
         <w:start w:val="1"/>
         <w:numFmt w:val="upperRoman"/>
         <w:lvlText w:val="%1."/>
@@ -13521,7 +13503,7 @@
       </w:lvl>
     </w:lvlOverride>
     <w:lvlOverride w:ilvl="1">
-      <w:lvl w:ilvl="1" w:tplc="E70078AC">
+      <w:lvl w:ilvl="1" w:tplc="E49243E0">
         <w:start w:val="1"/>
         <w:numFmt w:val="lowerLetter"/>
         <w:lvlText w:val="%2."/>
@@ -13568,7 +13550,7 @@
       </w:lvl>
     </w:lvlOverride>
     <w:lvlOverride w:ilvl="2">
-      <w:lvl w:ilvl="2" w:tplc="C28E4FB8">
+      <w:lvl w:ilvl="2" w:tplc="65A859B8">
         <w:start w:val="1"/>
         <w:numFmt w:val="lowerRoman"/>
         <w:lvlText w:val="%3."/>
@@ -13615,7 +13597,7 @@
       </w:lvl>
     </w:lvlOverride>
     <w:lvlOverride w:ilvl="3">
-      <w:lvl w:ilvl="3" w:tplc="ABF8EA00">
+      <w:lvl w:ilvl="3" w:tplc="57CC9C72">
         <w:start w:val="1"/>
         <w:numFmt w:val="decimal"/>
         <w:lvlText w:val="%4."/>
@@ -13661,7 +13643,7 @@
       </w:lvl>
     </w:lvlOverride>
     <w:lvlOverride w:ilvl="4">
-      <w:lvl w:ilvl="4" w:tplc="861EA81A">
+      <w:lvl w:ilvl="4" w:tplc="5D8A110C">
         <w:start w:val="1"/>
         <w:numFmt w:val="lowerLetter"/>
         <w:lvlText w:val="%5."/>
@@ -13708,7 +13690,7 @@
       </w:lvl>
     </w:lvlOverride>
     <w:lvlOverride w:ilvl="5">
-      <w:lvl w:ilvl="5" w:tplc="981AB836">
+      <w:lvl w:ilvl="5" w:tplc="49E68544">
         <w:start w:val="1"/>
         <w:numFmt w:val="lowerRoman"/>
         <w:lvlText w:val="%6."/>
@@ -13755,7 +13737,7 @@
       </w:lvl>
     </w:lvlOverride>
     <w:lvlOverride w:ilvl="6">
-      <w:lvl w:ilvl="6" w:tplc="A066E474">
+      <w:lvl w:ilvl="6" w:tplc="29D4065A">
         <w:start w:val="1"/>
         <w:numFmt w:val="decimal"/>
         <w:lvlText w:val="%7."/>
@@ -13802,7 +13784,7 @@
       </w:lvl>
     </w:lvlOverride>
     <w:lvlOverride w:ilvl="7">
-      <w:lvl w:ilvl="7" w:tplc="FC0A9240">
+      <w:lvl w:ilvl="7" w:tplc="E88CDC1A">
         <w:start w:val="1"/>
         <w:numFmt w:val="lowerLetter"/>
         <w:lvlText w:val="%8."/>
@@ -13849,7 +13831,7 @@
       </w:lvl>
     </w:lvlOverride>
     <w:lvlOverride w:ilvl="8">
-      <w:lvl w:ilvl="8" w:tplc="2496FF80">
+      <w:lvl w:ilvl="8" w:tplc="633C9522">
         <w:start w:val="1"/>
         <w:numFmt w:val="lowerRoman"/>
         <w:lvlText w:val="%9."/>
@@ -13898,7 +13880,7 @@
   <w:num w:numId="16">
     <w:abstractNumId w:val="13"/>
     <w:lvlOverride w:ilvl="0">
-      <w:lvl w:ilvl="0" w:tplc="7CAC3934">
+      <w:lvl w:ilvl="0" w:tplc="B5F2AD68">
         <w:start w:val="1"/>
         <w:numFmt w:val="upperRoman"/>
         <w:lvlText w:val="%1."/>
@@ -13927,7 +13909,7 @@
       </w:lvl>
     </w:lvlOverride>
     <w:lvlOverride w:ilvl="1">
-      <w:lvl w:ilvl="1" w:tplc="E70078AC">
+      <w:lvl w:ilvl="1" w:tplc="E49243E0">
         <w:start w:val="1"/>
         <w:numFmt w:val="lowerLetter"/>
         <w:lvlText w:val="%2."/>
@@ -13956,7 +13938,7 @@
       </w:lvl>
     </w:lvlOverride>
     <w:lvlOverride w:ilvl="2">
-      <w:lvl w:ilvl="2" w:tplc="C28E4FB8">
+      <w:lvl w:ilvl="2" w:tplc="65A859B8">
         <w:start w:val="1"/>
         <w:numFmt w:val="lowerRoman"/>
         <w:lvlText w:val="%3."/>
@@ -13985,7 +13967,7 @@
       </w:lvl>
     </w:lvlOverride>
     <w:lvlOverride w:ilvl="3">
-      <w:lvl w:ilvl="3" w:tplc="ABF8EA00">
+      <w:lvl w:ilvl="3" w:tplc="57CC9C72">
         <w:start w:val="1"/>
         <w:numFmt w:val="decimal"/>
         <w:lvlText w:val="%4."/>
@@ -14014,7 +13996,7 @@
       </w:lvl>
     </w:lvlOverride>
     <w:lvlOverride w:ilvl="4">
-      <w:lvl w:ilvl="4" w:tplc="861EA81A">
+      <w:lvl w:ilvl="4" w:tplc="5D8A110C">
         <w:start w:val="1"/>
         <w:numFmt w:val="lowerLetter"/>
         <w:lvlText w:val="%5."/>
@@ -14043,7 +14025,7 @@
       </w:lvl>
     </w:lvlOverride>
     <w:lvlOverride w:ilvl="5">
-      <w:lvl w:ilvl="5" w:tplc="981AB836">
+      <w:lvl w:ilvl="5" w:tplc="49E68544">
         <w:start w:val="1"/>
         <w:numFmt w:val="lowerRoman"/>
         <w:lvlText w:val="%6."/>
@@ -14072,7 +14054,7 @@
       </w:lvl>
     </w:lvlOverride>
     <w:lvlOverride w:ilvl="6">
-      <w:lvl w:ilvl="6" w:tplc="A066E474">
+      <w:lvl w:ilvl="6" w:tplc="29D4065A">
         <w:start w:val="1"/>
         <w:numFmt w:val="decimal"/>
         <w:lvlText w:val="%7."/>
@@ -14101,7 +14083,7 @@
       </w:lvl>
     </w:lvlOverride>
     <w:lvlOverride w:ilvl="7">
-      <w:lvl w:ilvl="7" w:tplc="FC0A9240">
+      <w:lvl w:ilvl="7" w:tplc="E88CDC1A">
         <w:start w:val="1"/>
         <w:numFmt w:val="lowerLetter"/>
         <w:lvlText w:val="%8."/>
@@ -14130,7 +14112,7 @@
       </w:lvl>
     </w:lvlOverride>
     <w:lvlOverride w:ilvl="8">
-      <w:lvl w:ilvl="8" w:tplc="2496FF80">
+      <w:lvl w:ilvl="8" w:tplc="633C9522">
         <w:start w:val="1"/>
         <w:numFmt w:val="lowerRoman"/>
         <w:lvlText w:val="%9."/>
@@ -14198,7 +14180,7 @@
   <w:num w:numId="28">
     <w:abstractNumId w:val="29"/>
     <w:lvlOverride w:ilvl="0">
-      <w:lvl w:ilvl="0" w:tplc="F486551C">
+      <w:lvl w:ilvl="0" w:tplc="074A22F6">
         <w:start w:val="1"/>
         <w:numFmt w:val="decimal"/>
         <w:lvlText w:val="%1."/>
@@ -14225,7 +14207,7 @@
       </w:lvl>
     </w:lvlOverride>
     <w:lvlOverride w:ilvl="1">
-      <w:lvl w:ilvl="1" w:tplc="71ECD966">
+      <w:lvl w:ilvl="1" w:tplc="BF522782">
         <w:start w:val="1"/>
         <w:numFmt w:val="lowerLetter"/>
         <w:lvlText w:val="%2."/>
@@ -14252,7 +14234,7 @@
       </w:lvl>
     </w:lvlOverride>
     <w:lvlOverride w:ilvl="2">
-      <w:lvl w:ilvl="2" w:tplc="9FDA0A3E">
+      <w:lvl w:ilvl="2" w:tplc="248A3742">
         <w:start w:val="1"/>
         <w:numFmt w:val="lowerRoman"/>
         <w:lvlText w:val="%3."/>
@@ -14279,7 +14261,7 @@
       </w:lvl>
     </w:lvlOverride>
     <w:lvlOverride w:ilvl="3">
-      <w:lvl w:ilvl="3" w:tplc="67C2F08A">
+      <w:lvl w:ilvl="3" w:tplc="4A6C855E">
         <w:start w:val="1"/>
         <w:numFmt w:val="decimal"/>
         <w:lvlText w:val="%4."/>
@@ -14306,7 +14288,7 @@
       </w:lvl>
     </w:lvlOverride>
     <w:lvlOverride w:ilvl="4">
-      <w:lvl w:ilvl="4" w:tplc="9D14B892">
+      <w:lvl w:ilvl="4" w:tplc="D680A2E0">
         <w:start w:val="1"/>
         <w:numFmt w:val="lowerLetter"/>
         <w:lvlText w:val="%5."/>
@@ -14333,7 +14315,7 @@
       </w:lvl>
     </w:lvlOverride>
     <w:lvlOverride w:ilvl="5">
-      <w:lvl w:ilvl="5" w:tplc="387078F2">
+      <w:lvl w:ilvl="5" w:tplc="EED86AE4">
         <w:start w:val="1"/>
         <w:numFmt w:val="lowerRoman"/>
         <w:lvlText w:val="%6."/>
@@ -14360,7 +14342,7 @@
       </w:lvl>
     </w:lvlOverride>
     <w:lvlOverride w:ilvl="6">
-      <w:lvl w:ilvl="6" w:tplc="464AEBB8">
+      <w:lvl w:ilvl="6" w:tplc="29145CA8">
         <w:start w:val="1"/>
         <w:numFmt w:val="decimal"/>
         <w:lvlText w:val="%7."/>
@@ -14387,7 +14369,7 @@
       </w:lvl>
     </w:lvlOverride>
     <w:lvlOverride w:ilvl="7">
-      <w:lvl w:ilvl="7" w:tplc="AEB83E06">
+      <w:lvl w:ilvl="7" w:tplc="14ECDF52">
         <w:start w:val="1"/>
         <w:numFmt w:val="lowerLetter"/>
         <w:lvlText w:val="%8."/>
@@ -14414,7 +14396,7 @@
       </w:lvl>
     </w:lvlOverride>
     <w:lvlOverride w:ilvl="8">
-      <w:lvl w:ilvl="8" w:tplc="D6005502">
+      <w:lvl w:ilvl="8" w:tplc="EC9E1AB2">
         <w:start w:val="1"/>
         <w:numFmt w:val="lowerRoman"/>
         <w:lvlText w:val="%9."/>

</xml_diff>